<commit_message>
update knitr code chunk options
</commit_message>
<xml_diff>
--- a/docs/gallery/outputs/docs/word_document.docx
+++ b/docs/gallery/outputs/docs/word_document.docx
@@ -60,7 +60,22 @@
         <w:pStyle w:val="FirstParagraph"/>
       </w:pPr>
       <w:r>
-        <w:t xml:space="preserve">We’ll use</w:t>
+        <w:t xml:space="preserve">The</w:t>
+      </w:r>
+      <w:r>
+        <w:t xml:space="preserve"> </w:t>
+      </w:r>
+      <w:r>
+        <w:rPr>
+          <w:rStyle w:val="VerbatimChar"/>
+        </w:rPr>
+        <w:t xml:space="preserve">txhousing</w:t>
+      </w:r>
+      <w:r>
+        <w:t xml:space="preserve"> </w:t>
+      </w:r>
+      <w:r>
+        <w:t xml:space="preserve">data is available when you install and load the</w:t>
       </w:r>
       <w:r>
         <w:t xml:space="preserve"> </w:t>
@@ -75,238 +90,11 @@
         <w:t xml:space="preserve"> </w:t>
       </w:r>
       <w:r>
-        <w:t xml:space="preserve">for visualization, and some light</w:t>
-      </w:r>
-      <w:r>
-        <w:t xml:space="preserve"> </w:t>
-      </w:r>
-      <w:r>
-        <w:rPr>
-          <w:rStyle w:val="VerbatimChar"/>
-        </w:rPr>
-        <w:t xml:space="preserve">dplyr</w:t>
-      </w:r>
-      <w:r>
-        <w:t xml:space="preserve"> </w:t>
-      </w:r>
-      <w:r>
-        <w:t xml:space="preserve">for data wrangling. The</w:t>
-      </w:r>
-      <w:r>
-        <w:t xml:space="preserve"> </w:t>
-      </w:r>
-      <w:r>
-        <w:rPr>
-          <w:rStyle w:val="VerbatimChar"/>
-        </w:rPr>
-        <w:t xml:space="preserve">txhousing</w:t>
-      </w:r>
-      <w:r>
-        <w:t xml:space="preserve"> </w:t>
-      </w:r>
-      <w:r>
-        <w:t xml:space="preserve">data is loaded for you when you install and load the</w:t>
-      </w:r>
-      <w:r>
-        <w:t xml:space="preserve"> </w:t>
-      </w:r>
-      <w:r>
-        <w:rPr>
-          <w:rStyle w:val="VerbatimChar"/>
-        </w:rPr>
-        <w:t xml:space="preserve">ggplot2</w:t>
-      </w:r>
-      <w:r>
-        <w:t xml:space="preserve"> </w:t>
-      </w:r>
-      <w:r>
         <w:t xml:space="preserve">package.</w:t>
       </w:r>
     </w:p>
     <w:p>
       <w:pPr>
-        <w:pStyle w:val="SourceCode"/>
-      </w:pPr>
-      <w:r>
-        <w:rPr>
-          <w:rStyle w:val="KeywordTok"/>
-        </w:rPr>
-        <w:t xml:space="preserve">library</w:t>
-      </w:r>
-      <w:r>
-        <w:rPr>
-          <w:rStyle w:val="NormalTok"/>
-        </w:rPr>
-        <w:t xml:space="preserve">(ggplot2) </w:t>
-      </w:r>
-      <w:r>
-        <w:rPr>
-          <w:rStyle w:val="CommentTok"/>
-        </w:rPr>
-        <w:t xml:space="preserve"># plotting</w:t>
-      </w:r>
-      <w:r>
-        <w:br w:type="textWrapping"/>
-      </w:r>
-      <w:r>
-        <w:rPr>
-          <w:rStyle w:val="KeywordTok"/>
-        </w:rPr>
-        <w:t xml:space="preserve">library</w:t>
-      </w:r>
-      <w:r>
-        <w:rPr>
-          <w:rStyle w:val="NormalTok"/>
-        </w:rPr>
-        <w:t xml:space="preserve">(dplyr) </w:t>
-      </w:r>
-      <w:r>
-        <w:rPr>
-          <w:rStyle w:val="CommentTok"/>
-        </w:rPr>
-        <w:t xml:space="preserve"># wrangling</w:t>
-      </w:r>
-      <w:r>
-        <w:br w:type="textWrapping"/>
-      </w:r>
-      <w:r>
-        <w:rPr>
-          <w:rStyle w:val="NormalTok"/>
-        </w:rPr>
-        <w:t xml:space="preserve">txsamp &lt;-</w:t>
-      </w:r>
-      <w:r>
-        <w:rPr>
-          <w:rStyle w:val="StringTok"/>
-        </w:rPr>
-        <w:t xml:space="preserve"> </w:t>
-      </w:r>
-      <w:r>
-        <w:rPr>
-          <w:rStyle w:val="NormalTok"/>
-        </w:rPr>
-        <w:t xml:space="preserve">txhousing </w:t>
-      </w:r>
-      <w:r>
-        <w:rPr>
-          <w:rStyle w:val="OperatorTok"/>
-        </w:rPr>
-        <w:t xml:space="preserve">%&gt;%</w:t>
-      </w:r>
-      <w:r>
-        <w:rPr>
-          <w:rStyle w:val="StringTok"/>
-        </w:rPr>
-        <w:t xml:space="preserve"> </w:t>
-      </w:r>
-      <w:r>
-        <w:br w:type="textWrapping"/>
-      </w:r>
-      <w:r>
-        <w:rPr>
-          <w:rStyle w:val="StringTok"/>
-        </w:rPr>
-        <w:t xml:space="preserve">  </w:t>
-      </w:r>
-      <w:r>
-        <w:rPr>
-          <w:rStyle w:val="KeywordTok"/>
-        </w:rPr>
-        <w:t xml:space="preserve">filter</w:t>
-      </w:r>
-      <w:r>
-        <w:rPr>
-          <w:rStyle w:val="NormalTok"/>
-        </w:rPr>
-        <w:t xml:space="preserve">(city </w:t>
-      </w:r>
-      <w:r>
-        <w:rPr>
-          <w:rStyle w:val="OperatorTok"/>
-        </w:rPr>
-        <w:t xml:space="preserve">%in%</w:t>
-      </w:r>
-      <w:r>
-        <w:rPr>
-          <w:rStyle w:val="StringTok"/>
-        </w:rPr>
-        <w:t xml:space="preserve"> </w:t>
-      </w:r>
-      <w:r>
-        <w:rPr>
-          <w:rStyle w:val="KeywordTok"/>
-        </w:rPr>
-        <w:t xml:space="preserve">c</w:t>
-      </w:r>
-      <w:r>
-        <w:rPr>
-          <w:rStyle w:val="NormalTok"/>
-        </w:rPr>
-        <w:t xml:space="preserve">(</w:t>
-      </w:r>
-      <w:r>
-        <w:rPr>
-          <w:rStyle w:val="StringTok"/>
-        </w:rPr>
-        <w:t xml:space="preserve">"Houston"</w:t>
-      </w:r>
-      <w:r>
-        <w:rPr>
-          <w:rStyle w:val="NormalTok"/>
-        </w:rPr>
-        <w:t xml:space="preserve">, </w:t>
-      </w:r>
-      <w:r>
-        <w:rPr>
-          <w:rStyle w:val="StringTok"/>
-        </w:rPr>
-        <w:t xml:space="preserve">"Fort Worth"</w:t>
-      </w:r>
-      <w:r>
-        <w:rPr>
-          <w:rStyle w:val="NormalTok"/>
-        </w:rPr>
-        <w:t xml:space="preserve">, </w:t>
-      </w:r>
-      <w:r>
-        <w:rPr>
-          <w:rStyle w:val="StringTok"/>
-        </w:rPr>
-        <w:t xml:space="preserve">"San Antonio"</w:t>
-      </w:r>
-      <w:r>
-        <w:rPr>
-          <w:rStyle w:val="NormalTok"/>
-        </w:rPr>
-        <w:t xml:space="preserve">, </w:t>
-      </w:r>
-      <w:r>
-        <w:rPr>
-          <w:rStyle w:val="StringTok"/>
-        </w:rPr>
-        <w:t xml:space="preserve">"Dallas"</w:t>
-      </w:r>
-      <w:r>
-        <w:rPr>
-          <w:rStyle w:val="NormalTok"/>
-        </w:rPr>
-        <w:t xml:space="preserve">, </w:t>
-      </w:r>
-      <w:r>
-        <w:rPr>
-          <w:rStyle w:val="StringTok"/>
-        </w:rPr>
-        <w:t xml:space="preserve">"Austin"</w:t>
-      </w:r>
-      <w:r>
-        <w:rPr>
-          <w:rStyle w:val="NormalTok"/>
-        </w:rPr>
-        <w:t xml:space="preserve">))</w:t>
-      </w:r>
-    </w:p>
-    <w:p>
-      <w:pPr>
         <w:pStyle w:val="Heading1"/>
       </w:pPr>
       <w:bookmarkStart w:id="21" w:name="austin-is-expensive"/>
@@ -314,203 +102,6 @@
         <w:t xml:space="preserve">Austin is expensive</w:t>
       </w:r>
       <w:bookmarkEnd w:id="21"/>
-    </w:p>
-    <w:p>
-      <w:pPr>
-        <w:pStyle w:val="SourceCode"/>
-      </w:pPr>
-      <w:r>
-        <w:rPr>
-          <w:rStyle w:val="KeywordTok"/>
-        </w:rPr>
-        <w:t xml:space="preserve">ggplot</w:t>
-      </w:r>
-      <w:r>
-        <w:rPr>
-          <w:rStyle w:val="NormalTok"/>
-        </w:rPr>
-        <w:t xml:space="preserve">(</w:t>
-      </w:r>
-      <w:r>
-        <w:rPr>
-          <w:rStyle w:val="DataTypeTok"/>
-        </w:rPr>
-        <w:t xml:space="preserve">data =</w:t>
-      </w:r>
-      <w:r>
-        <w:rPr>
-          <w:rStyle w:val="NormalTok"/>
-        </w:rPr>
-        <w:t xml:space="preserve"> txsamp, </w:t>
-      </w:r>
-      <w:r>
-        <w:rPr>
-          <w:rStyle w:val="KeywordTok"/>
-        </w:rPr>
-        <w:t xml:space="preserve">aes</w:t>
-      </w:r>
-      <w:r>
-        <w:rPr>
-          <w:rStyle w:val="NormalTok"/>
-        </w:rPr>
-        <w:t xml:space="preserve">(</w:t>
-      </w:r>
-      <w:r>
-        <w:rPr>
-          <w:rStyle w:val="DataTypeTok"/>
-        </w:rPr>
-        <w:t xml:space="preserve">x =</w:t>
-      </w:r>
-      <w:r>
-        <w:rPr>
-          <w:rStyle w:val="NormalTok"/>
-        </w:rPr>
-        <w:t xml:space="preserve"> sales, </w:t>
-      </w:r>
-      <w:r>
-        <w:rPr>
-          <w:rStyle w:val="DataTypeTok"/>
-        </w:rPr>
-        <w:t xml:space="preserve">y =</w:t>
-      </w:r>
-      <w:r>
-        <w:rPr>
-          <w:rStyle w:val="NormalTok"/>
-        </w:rPr>
-        <w:t xml:space="preserve"> median)) </w:t>
-      </w:r>
-      <w:r>
-        <w:rPr>
-          <w:rStyle w:val="OperatorTok"/>
-        </w:rPr>
-        <w:t xml:space="preserve">+</w:t>
-      </w:r>
-      <w:r>
-        <w:br w:type="textWrapping"/>
-      </w:r>
-      <w:r>
-        <w:rPr>
-          <w:rStyle w:val="StringTok"/>
-        </w:rPr>
-        <w:t xml:space="preserve">   </w:t>
-      </w:r>
-      <w:r>
-        <w:rPr>
-          <w:rStyle w:val="KeywordTok"/>
-        </w:rPr>
-        <w:t xml:space="preserve">geom_point</w:t>
-      </w:r>
-      <w:r>
-        <w:rPr>
-          <w:rStyle w:val="NormalTok"/>
-        </w:rPr>
-        <w:t xml:space="preserve">(</w:t>
-      </w:r>
-      <w:r>
-        <w:rPr>
-          <w:rStyle w:val="KeywordTok"/>
-        </w:rPr>
-        <w:t xml:space="preserve">aes</w:t>
-      </w:r>
-      <w:r>
-        <w:rPr>
-          <w:rStyle w:val="NormalTok"/>
-        </w:rPr>
-        <w:t xml:space="preserve">(</w:t>
-      </w:r>
-      <w:r>
-        <w:rPr>
-          <w:rStyle w:val="DataTypeTok"/>
-        </w:rPr>
-        <w:t xml:space="preserve">colour =</w:t>
-      </w:r>
-      <w:r>
-        <w:rPr>
-          <w:rStyle w:val="NormalTok"/>
-        </w:rPr>
-        <w:t xml:space="preserve"> city)) </w:t>
-      </w:r>
-      <w:r>
-        <w:rPr>
-          <w:rStyle w:val="OperatorTok"/>
-        </w:rPr>
-        <w:t xml:space="preserve">+</w:t>
-      </w:r>
-      <w:r>
-        <w:rPr>
-          <w:rStyle w:val="StringTok"/>
-        </w:rPr>
-        <w:t xml:space="preserve"> </w:t>
-      </w:r>
-      <w:r>
-        <w:br w:type="textWrapping"/>
-      </w:r>
-      <w:r>
-        <w:rPr>
-          <w:rStyle w:val="StringTok"/>
-        </w:rPr>
-        <w:t xml:space="preserve">   </w:t>
-      </w:r>
-      <w:r>
-        <w:rPr>
-          <w:rStyle w:val="KeywordTok"/>
-        </w:rPr>
-        <w:t xml:space="preserve">scale_colour_viridis_d</w:t>
-      </w:r>
-      <w:r>
-        <w:rPr>
-          <w:rStyle w:val="NormalTok"/>
-        </w:rPr>
-        <w:t xml:space="preserve">(</w:t>
-      </w:r>
-      <w:r>
-        <w:rPr>
-          <w:rStyle w:val="StringTok"/>
-        </w:rPr>
-        <w:t xml:space="preserve">"City</w:t>
-      </w:r>
-      <w:r>
-        <w:rPr>
-          <w:rStyle w:val="CharTok"/>
-        </w:rPr>
-        <w:t xml:space="preserve">\n</w:t>
-      </w:r>
-      <w:r>
-        <w:rPr>
-          <w:rStyle w:val="StringTok"/>
-        </w:rPr>
-        <w:t xml:space="preserve">Center"</w:t>
-      </w:r>
-      <w:r>
-        <w:rPr>
-          <w:rStyle w:val="NormalTok"/>
-        </w:rPr>
-        <w:t xml:space="preserve">, </w:t>
-      </w:r>
-      <w:r>
-        <w:rPr>
-          <w:rStyle w:val="DataTypeTok"/>
-        </w:rPr>
-        <w:t xml:space="preserve">option =</w:t>
-      </w:r>
-      <w:r>
-        <w:rPr>
-          <w:rStyle w:val="NormalTok"/>
-        </w:rPr>
-        <w:t xml:space="preserve"> params</w:t>
-      </w:r>
-      <w:r>
-        <w:rPr>
-          <w:rStyle w:val="OperatorTok"/>
-        </w:rPr>
-        <w:t xml:space="preserve">$</w:t>
-      </w:r>
-      <w:r>
-        <w:rPr>
-          <w:rStyle w:val="NormalTok"/>
-        </w:rPr>
-        <w:t xml:space="preserve">viridis_palette)</w:t>
-      </w:r>
     </w:p>
     <w:p>
       <w:pPr>
@@ -571,245 +162,6 @@
     </w:p>
     <w:p>
       <w:pPr>
-        <w:pStyle w:val="SourceCode"/>
-      </w:pPr>
-      <w:r>
-        <w:rPr>
-          <w:rStyle w:val="KeywordTok"/>
-        </w:rPr>
-        <w:t xml:space="preserve">ggplot</w:t>
-      </w:r>
-      <w:r>
-        <w:rPr>
-          <w:rStyle w:val="NormalTok"/>
-        </w:rPr>
-        <w:t xml:space="preserve">(</w:t>
-      </w:r>
-      <w:r>
-        <w:rPr>
-          <w:rStyle w:val="DataTypeTok"/>
-        </w:rPr>
-        <w:t xml:space="preserve">data =</w:t>
-      </w:r>
-      <w:r>
-        <w:rPr>
-          <w:rStyle w:val="NormalTok"/>
-        </w:rPr>
-        <w:t xml:space="preserve"> </w:t>
-      </w:r>
-      <w:r>
-        <w:rPr>
-          <w:rStyle w:val="KeywordTok"/>
-        </w:rPr>
-        <w:t xml:space="preserve">filter</w:t>
-      </w:r>
-      <w:r>
-        <w:rPr>
-          <w:rStyle w:val="NormalTok"/>
-        </w:rPr>
-        <w:t xml:space="preserve">(txsamp, city </w:t>
-      </w:r>
-      <w:r>
-        <w:rPr>
-          <w:rStyle w:val="OperatorTok"/>
-        </w:rPr>
-        <w:t xml:space="preserve">==</w:t>
-      </w:r>
-      <w:r>
-        <w:rPr>
-          <w:rStyle w:val="StringTok"/>
-        </w:rPr>
-        <w:t xml:space="preserve"> "Austin"</w:t>
-      </w:r>
-      <w:r>
-        <w:rPr>
-          <w:rStyle w:val="NormalTok"/>
-        </w:rPr>
-        <w:t xml:space="preserve">), </w:t>
-      </w:r>
-      <w:r>
-        <w:rPr>
-          <w:rStyle w:val="KeywordTok"/>
-        </w:rPr>
-        <w:t xml:space="preserve">aes</w:t>
-      </w:r>
-      <w:r>
-        <w:rPr>
-          <w:rStyle w:val="NormalTok"/>
-        </w:rPr>
-        <w:t xml:space="preserve">(</w:t>
-      </w:r>
-      <w:r>
-        <w:rPr>
-          <w:rStyle w:val="DataTypeTok"/>
-        </w:rPr>
-        <w:t xml:space="preserve">x =</w:t>
-      </w:r>
-      <w:r>
-        <w:rPr>
-          <w:rStyle w:val="NormalTok"/>
-        </w:rPr>
-        <w:t xml:space="preserve"> sales, </w:t>
-      </w:r>
-      <w:r>
-        <w:rPr>
-          <w:rStyle w:val="DataTypeTok"/>
-        </w:rPr>
-        <w:t xml:space="preserve">y =</w:t>
-      </w:r>
-      <w:r>
-        <w:rPr>
-          <w:rStyle w:val="NormalTok"/>
-        </w:rPr>
-        <w:t xml:space="preserve"> median)) </w:t>
-      </w:r>
-      <w:r>
-        <w:rPr>
-          <w:rStyle w:val="OperatorTok"/>
-        </w:rPr>
-        <w:t xml:space="preserve">+</w:t>
-      </w:r>
-      <w:r>
-        <w:br w:type="textWrapping"/>
-      </w:r>
-      <w:r>
-        <w:rPr>
-          <w:rStyle w:val="StringTok"/>
-        </w:rPr>
-        <w:t xml:space="preserve">   </w:t>
-      </w:r>
-      <w:r>
-        <w:rPr>
-          <w:rStyle w:val="KeywordTok"/>
-        </w:rPr>
-        <w:t xml:space="preserve">geom_point</w:t>
-      </w:r>
-      <w:r>
-        <w:rPr>
-          <w:rStyle w:val="NormalTok"/>
-        </w:rPr>
-        <w:t xml:space="preserve">(</w:t>
-      </w:r>
-      <w:r>
-        <w:rPr>
-          <w:rStyle w:val="KeywordTok"/>
-        </w:rPr>
-        <w:t xml:space="preserve">aes</w:t>
-      </w:r>
-      <w:r>
-        <w:rPr>
-          <w:rStyle w:val="NormalTok"/>
-        </w:rPr>
-        <w:t xml:space="preserve">(</w:t>
-      </w:r>
-      <w:r>
-        <w:rPr>
-          <w:rStyle w:val="DataTypeTok"/>
-        </w:rPr>
-        <w:t xml:space="preserve">colour =</w:t>
-      </w:r>
-      <w:r>
-        <w:rPr>
-          <w:rStyle w:val="NormalTok"/>
-        </w:rPr>
-        <w:t xml:space="preserve"> year)) </w:t>
-      </w:r>
-      <w:r>
-        <w:rPr>
-          <w:rStyle w:val="OperatorTok"/>
-        </w:rPr>
-        <w:t xml:space="preserve">+</w:t>
-      </w:r>
-      <w:r>
-        <w:rPr>
-          <w:rStyle w:val="StringTok"/>
-        </w:rPr>
-        <w:t xml:space="preserve"> </w:t>
-      </w:r>
-      <w:r>
-        <w:br w:type="textWrapping"/>
-      </w:r>
-      <w:r>
-        <w:rPr>
-          <w:rStyle w:val="StringTok"/>
-        </w:rPr>
-        <w:t xml:space="preserve">   </w:t>
-      </w:r>
-      <w:r>
-        <w:rPr>
-          <w:rStyle w:val="KeywordTok"/>
-        </w:rPr>
-        <w:t xml:space="preserve">scale_colour_viridis_c</w:t>
-      </w:r>
-      <w:r>
-        <w:rPr>
-          <w:rStyle w:val="NormalTok"/>
-        </w:rPr>
-        <w:t xml:space="preserve">(</w:t>
-      </w:r>
-      <w:r>
-        <w:rPr>
-          <w:rStyle w:val="StringTok"/>
-        </w:rPr>
-        <w:t xml:space="preserve">"Austin by year"</w:t>
-      </w:r>
-      <w:r>
-        <w:rPr>
-          <w:rStyle w:val="NormalTok"/>
-        </w:rPr>
-        <w:t xml:space="preserve">, </w:t>
-      </w:r>
-      <w:r>
-        <w:rPr>
-          <w:rStyle w:val="DataTypeTok"/>
-        </w:rPr>
-        <w:t xml:space="preserve">option =</w:t>
-      </w:r>
-      <w:r>
-        <w:rPr>
-          <w:rStyle w:val="NormalTok"/>
-        </w:rPr>
-        <w:t xml:space="preserve"> params</w:t>
-      </w:r>
-      <w:r>
-        <w:rPr>
-          <w:rStyle w:val="OperatorTok"/>
-        </w:rPr>
-        <w:t xml:space="preserve">$</w:t>
-      </w:r>
-      <w:r>
-        <w:rPr>
-          <w:rStyle w:val="NormalTok"/>
-        </w:rPr>
-        <w:t xml:space="preserve">viridis_palette, </w:t>
-      </w:r>
-      <w:r>
-        <w:rPr>
-          <w:rStyle w:val="DataTypeTok"/>
-        </w:rPr>
-        <w:t xml:space="preserve">direction =</w:t>
-      </w:r>
-      <w:r>
-        <w:rPr>
-          <w:rStyle w:val="NormalTok"/>
-        </w:rPr>
-        <w:t xml:space="preserve"> </w:t>
-      </w:r>
-      <w:r>
-        <w:rPr>
-          <w:rStyle w:val="DecValTok"/>
-        </w:rPr>
-        <w:t xml:space="preserve">-1</w:t>
-      </w:r>
-      <w:r>
-        <w:rPr>
-          <w:rStyle w:val="NormalTok"/>
-        </w:rPr>
-        <w:t xml:space="preserve">) </w:t>
-      </w:r>
-    </w:p>
-    <w:p>
-      <w:pPr>
         <w:pStyle w:val="FirstParagraph"/>
       </w:pPr>
       <w:r>
@@ -867,269 +219,6 @@
     </w:p>
     <w:p>
       <w:pPr>
-        <w:pStyle w:val="SourceCode"/>
-      </w:pPr>
-      <w:r>
-        <w:rPr>
-          <w:rStyle w:val="KeywordTok"/>
-        </w:rPr>
-        <w:t xml:space="preserve">library</w:t>
-      </w:r>
-      <w:r>
-        <w:rPr>
-          <w:rStyle w:val="NormalTok"/>
-        </w:rPr>
-        <w:t xml:space="preserve">(scales) </w:t>
-      </w:r>
-      <w:r>
-        <w:rPr>
-          <w:rStyle w:val="CommentTok"/>
-        </w:rPr>
-        <w:t xml:space="preserve"># to make y-axis in non-scientific notation</w:t>
-      </w:r>
-      <w:r>
-        <w:br w:type="textWrapping"/>
-      </w:r>
-      <w:r>
-        <w:rPr>
-          <w:rStyle w:val="KeywordTok"/>
-        </w:rPr>
-        <w:t xml:space="preserve">ggplot</w:t>
-      </w:r>
-      <w:r>
-        <w:rPr>
-          <w:rStyle w:val="NormalTok"/>
-        </w:rPr>
-        <w:t xml:space="preserve">(txsamp, </w:t>
-      </w:r>
-      <w:r>
-        <w:rPr>
-          <w:rStyle w:val="KeywordTok"/>
-        </w:rPr>
-        <w:t xml:space="preserve">aes</w:t>
-      </w:r>
-      <w:r>
-        <w:rPr>
-          <w:rStyle w:val="NormalTok"/>
-        </w:rPr>
-        <w:t xml:space="preserve">(</w:t>
-      </w:r>
-      <w:r>
-        <w:rPr>
-          <w:rStyle w:val="DataTypeTok"/>
-        </w:rPr>
-        <w:t xml:space="preserve">x =</w:t>
-      </w:r>
-      <w:r>
-        <w:rPr>
-          <w:rStyle w:val="NormalTok"/>
-        </w:rPr>
-        <w:t xml:space="preserve"> median, </w:t>
-      </w:r>
-      <w:r>
-        <w:rPr>
-          <w:rStyle w:val="DataTypeTok"/>
-        </w:rPr>
-        <w:t xml:space="preserve">fill =</w:t>
-      </w:r>
-      <w:r>
-        <w:rPr>
-          <w:rStyle w:val="NormalTok"/>
-        </w:rPr>
-        <w:t xml:space="preserve"> city)) </w:t>
-      </w:r>
-      <w:r>
-        <w:rPr>
-          <w:rStyle w:val="OperatorTok"/>
-        </w:rPr>
-        <w:t xml:space="preserve">+</w:t>
-      </w:r>
-      <w:r>
-        <w:br w:type="textWrapping"/>
-      </w:r>
-      <w:r>
-        <w:rPr>
-          <w:rStyle w:val="StringTok"/>
-        </w:rPr>
-        <w:t xml:space="preserve">  </w:t>
-      </w:r>
-      <w:r>
-        <w:rPr>
-          <w:rStyle w:val="KeywordTok"/>
-        </w:rPr>
-        <w:t xml:space="preserve">geom_histogram</w:t>
-      </w:r>
-      <w:r>
-        <w:rPr>
-          <w:rStyle w:val="NormalTok"/>
-        </w:rPr>
-        <w:t xml:space="preserve">(</w:t>
-      </w:r>
-      <w:r>
-        <w:rPr>
-          <w:rStyle w:val="KeywordTok"/>
-        </w:rPr>
-        <w:t xml:space="preserve">aes</w:t>
-      </w:r>
-      <w:r>
-        <w:rPr>
-          <w:rStyle w:val="NormalTok"/>
-        </w:rPr>
-        <w:t xml:space="preserve">(</w:t>
-      </w:r>
-      <w:r>
-        <w:rPr>
-          <w:rStyle w:val="DataTypeTok"/>
-        </w:rPr>
-        <w:t xml:space="preserve">weight =</w:t>
-      </w:r>
-      <w:r>
-        <w:rPr>
-          <w:rStyle w:val="NormalTok"/>
-        </w:rPr>
-        <w:t xml:space="preserve"> sales), </w:t>
-      </w:r>
-      <w:r>
-        <w:rPr>
-          <w:rStyle w:val="DataTypeTok"/>
-        </w:rPr>
-        <w:t xml:space="preserve">position =</w:t>
-      </w:r>
-      <w:r>
-        <w:rPr>
-          <w:rStyle w:val="NormalTok"/>
-        </w:rPr>
-        <w:t xml:space="preserve"> </w:t>
-      </w:r>
-      <w:r>
-        <w:rPr>
-          <w:rStyle w:val="StringTok"/>
-        </w:rPr>
-        <w:t xml:space="preserve">"dodge"</w:t>
-      </w:r>
-      <w:r>
-        <w:rPr>
-          <w:rStyle w:val="NormalTok"/>
-        </w:rPr>
-        <w:t xml:space="preserve">, </w:t>
-      </w:r>
-      <w:r>
-        <w:rPr>
-          <w:rStyle w:val="DataTypeTok"/>
-        </w:rPr>
-        <w:t xml:space="preserve">binwidth =</w:t>
-      </w:r>
-      <w:r>
-        <w:rPr>
-          <w:rStyle w:val="NormalTok"/>
-        </w:rPr>
-        <w:t xml:space="preserve"> </w:t>
-      </w:r>
-      <w:r>
-        <w:rPr>
-          <w:rStyle w:val="DecValTok"/>
-        </w:rPr>
-        <w:t xml:space="preserve">15000</w:t>
-      </w:r>
-      <w:r>
-        <w:rPr>
-          <w:rStyle w:val="NormalTok"/>
-        </w:rPr>
-        <w:t xml:space="preserve">) </w:t>
-      </w:r>
-      <w:r>
-        <w:rPr>
-          <w:rStyle w:val="OperatorTok"/>
-        </w:rPr>
-        <w:t xml:space="preserve">+</w:t>
-      </w:r>
-      <w:r>
-        <w:br w:type="textWrapping"/>
-      </w:r>
-      <w:r>
-        <w:rPr>
-          <w:rStyle w:val="StringTok"/>
-        </w:rPr>
-        <w:t xml:space="preserve">  </w:t>
-      </w:r>
-      <w:r>
-        <w:rPr>
-          <w:rStyle w:val="KeywordTok"/>
-        </w:rPr>
-        <w:t xml:space="preserve">scale_fill_viridis_d</w:t>
-      </w:r>
-      <w:r>
-        <w:rPr>
-          <w:rStyle w:val="NormalTok"/>
-        </w:rPr>
-        <w:t xml:space="preserve">(</w:t>
-      </w:r>
-      <w:r>
-        <w:rPr>
-          <w:rStyle w:val="DataTypeTok"/>
-        </w:rPr>
-        <w:t xml:space="preserve">option =</w:t>
-      </w:r>
-      <w:r>
-        <w:rPr>
-          <w:rStyle w:val="NormalTok"/>
-        </w:rPr>
-        <w:t xml:space="preserve"> params</w:t>
-      </w:r>
-      <w:r>
-        <w:rPr>
-          <w:rStyle w:val="OperatorTok"/>
-        </w:rPr>
-        <w:t xml:space="preserve">$</w:t>
-      </w:r>
-      <w:r>
-        <w:rPr>
-          <w:rStyle w:val="NormalTok"/>
-        </w:rPr>
-        <w:t xml:space="preserve">viridis_palette)</w:t>
-      </w:r>
-      <w:r>
-        <w:rPr>
-          <w:rStyle w:val="OperatorTok"/>
-        </w:rPr>
-        <w:t xml:space="preserve">+</w:t>
-      </w:r>
-      <w:r>
-        <w:br w:type="textWrapping"/>
-      </w:r>
-      <w:r>
-        <w:rPr>
-          <w:rStyle w:val="StringTok"/>
-        </w:rPr>
-        <w:t xml:space="preserve">  </w:t>
-      </w:r>
-      <w:r>
-        <w:rPr>
-          <w:rStyle w:val="KeywordTok"/>
-        </w:rPr>
-        <w:t xml:space="preserve">scale_y_continuous</w:t>
-      </w:r>
-      <w:r>
-        <w:rPr>
-          <w:rStyle w:val="NormalTok"/>
-        </w:rPr>
-        <w:t xml:space="preserve">(</w:t>
-      </w:r>
-      <w:r>
-        <w:rPr>
-          <w:rStyle w:val="DataTypeTok"/>
-        </w:rPr>
-        <w:t xml:space="preserve">labels =</w:t>
-      </w:r>
-      <w:r>
-        <w:rPr>
-          <w:rStyle w:val="NormalTok"/>
-        </w:rPr>
-        <w:t xml:space="preserve"> comma)</w:t>
-      </w:r>
-    </w:p>
-    <w:p>
-      <w:pPr>
         <w:pStyle w:val="FirstParagraph"/>
       </w:pPr>
       <w:r>
@@ -1204,243 +293,7 @@
     </w:p>
     <w:p>
       <w:pPr>
-        <w:pStyle w:val="SourceCode"/>
-      </w:pPr>
-      <w:r>
-        <w:rPr>
-          <w:rStyle w:val="KeywordTok"/>
-        </w:rPr>
-        <w:t xml:space="preserve">ggplot</w:t>
-      </w:r>
-      <w:r>
-        <w:rPr>
-          <w:rStyle w:val="NormalTok"/>
-        </w:rPr>
-        <w:t xml:space="preserve">(</w:t>
-      </w:r>
-      <w:r>
-        <w:rPr>
-          <w:rStyle w:val="DataTypeTok"/>
-        </w:rPr>
-        <w:t xml:space="preserve">data =</w:t>
-      </w:r>
-      <w:r>
-        <w:rPr>
-          <w:rStyle w:val="NormalTok"/>
-        </w:rPr>
-        <w:t xml:space="preserve"> txsamp, </w:t>
-      </w:r>
-      <w:r>
-        <w:rPr>
-          <w:rStyle w:val="KeywordTok"/>
-        </w:rPr>
-        <w:t xml:space="preserve">aes</w:t>
-      </w:r>
-      <w:r>
-        <w:rPr>
-          <w:rStyle w:val="NormalTok"/>
-        </w:rPr>
-        <w:t xml:space="preserve">(</w:t>
-      </w:r>
-      <w:r>
-        <w:rPr>
-          <w:rStyle w:val="DataTypeTok"/>
-        </w:rPr>
-        <w:t xml:space="preserve">x =</w:t>
-      </w:r>
-      <w:r>
-        <w:rPr>
-          <w:rStyle w:val="NormalTok"/>
-        </w:rPr>
-        <w:t xml:space="preserve"> year, </w:t>
-      </w:r>
-      <w:r>
-        <w:rPr>
-          <w:rStyle w:val="DataTypeTok"/>
-        </w:rPr>
-        <w:t xml:space="preserve">y =</w:t>
-      </w:r>
-      <w:r>
-        <w:rPr>
-          <w:rStyle w:val="NormalTok"/>
-        </w:rPr>
-        <w:t xml:space="preserve"> inventory, </w:t>
-      </w:r>
-      <w:r>
-        <w:rPr>
-          <w:rStyle w:val="DataTypeTok"/>
-        </w:rPr>
-        <w:t xml:space="preserve">colour =</w:t>
-      </w:r>
-      <w:r>
-        <w:rPr>
-          <w:rStyle w:val="NormalTok"/>
-        </w:rPr>
-        <w:t xml:space="preserve"> city)) </w:t>
-      </w:r>
-      <w:r>
-        <w:rPr>
-          <w:rStyle w:val="OperatorTok"/>
-        </w:rPr>
-        <w:t xml:space="preserve">+</w:t>
-      </w:r>
-      <w:r>
-        <w:br w:type="textWrapping"/>
-      </w:r>
-      <w:r>
-        <w:rPr>
-          <w:rStyle w:val="StringTok"/>
-        </w:rPr>
-        <w:t xml:space="preserve">  </w:t>
-      </w:r>
-      <w:r>
-        <w:rPr>
-          <w:rStyle w:val="KeywordTok"/>
-        </w:rPr>
-        <w:t xml:space="preserve">geom_point</w:t>
-      </w:r>
-      <w:r>
-        <w:rPr>
-          <w:rStyle w:val="NormalTok"/>
-        </w:rPr>
-        <w:t xml:space="preserve">() </w:t>
-      </w:r>
-      <w:r>
-        <w:rPr>
-          <w:rStyle w:val="OperatorTok"/>
-        </w:rPr>
-        <w:t xml:space="preserve">+</w:t>
-      </w:r>
-      <w:r>
-        <w:rPr>
-          <w:rStyle w:val="StringTok"/>
-        </w:rPr>
-        <w:t xml:space="preserve"> </w:t>
-      </w:r>
-      <w:r>
-        <w:br w:type="textWrapping"/>
-      </w:r>
-      <w:r>
-        <w:rPr>
-          <w:rStyle w:val="StringTok"/>
-        </w:rPr>
-        <w:t xml:space="preserve">  </w:t>
-      </w:r>
-      <w:r>
-        <w:rPr>
-          <w:rStyle w:val="KeywordTok"/>
-        </w:rPr>
-        <w:t xml:space="preserve">geom_smooth</w:t>
-      </w:r>
-      <w:r>
-        <w:rPr>
-          <w:rStyle w:val="NormalTok"/>
-        </w:rPr>
-        <w:t xml:space="preserve">(</w:t>
-      </w:r>
-      <w:r>
-        <w:rPr>
-          <w:rStyle w:val="DataTypeTok"/>
-        </w:rPr>
-        <w:t xml:space="preserve">se =</w:t>
-      </w:r>
-      <w:r>
-        <w:rPr>
-          <w:rStyle w:val="NormalTok"/>
-        </w:rPr>
-        <w:t xml:space="preserve"> </w:t>
-      </w:r>
-      <w:r>
-        <w:rPr>
-          <w:rStyle w:val="OtherTok"/>
-        </w:rPr>
-        <w:t xml:space="preserve">FALSE</w:t>
-      </w:r>
-      <w:r>
-        <w:rPr>
-          <w:rStyle w:val="NormalTok"/>
-        </w:rPr>
-        <w:t xml:space="preserve">) </w:t>
-      </w:r>
-      <w:r>
-        <w:rPr>
-          <w:rStyle w:val="OperatorTok"/>
-        </w:rPr>
-        <w:t xml:space="preserve">+</w:t>
-      </w:r>
-      <w:r>
-        <w:br w:type="textWrapping"/>
-      </w:r>
-      <w:r>
-        <w:rPr>
-          <w:rStyle w:val="StringTok"/>
-        </w:rPr>
-        <w:t xml:space="preserve">  </w:t>
-      </w:r>
-      <w:r>
-        <w:rPr>
-          <w:rStyle w:val="KeywordTok"/>
-        </w:rPr>
-        <w:t xml:space="preserve">scale_colour_viridis_d</w:t>
-      </w:r>
-      <w:r>
-        <w:rPr>
-          <w:rStyle w:val="NormalTok"/>
-        </w:rPr>
-        <w:t xml:space="preserve">(</w:t>
-      </w:r>
-      <w:r>
-        <w:rPr>
-          <w:rStyle w:val="StringTok"/>
-        </w:rPr>
-        <w:t xml:space="preserve">"City</w:t>
-      </w:r>
-      <w:r>
-        <w:rPr>
-          <w:rStyle w:val="CharTok"/>
-        </w:rPr>
-        <w:t xml:space="preserve">\n</w:t>
-      </w:r>
-      <w:r>
-        <w:rPr>
-          <w:rStyle w:val="StringTok"/>
-        </w:rPr>
-        <w:t xml:space="preserve">Center"</w:t>
-      </w:r>
-      <w:r>
-        <w:rPr>
-          <w:rStyle w:val="NormalTok"/>
-        </w:rPr>
-        <w:t xml:space="preserve">, </w:t>
-      </w:r>
-      <w:r>
-        <w:rPr>
-          <w:rStyle w:val="DataTypeTok"/>
-        </w:rPr>
-        <w:t xml:space="preserve">option =</w:t>
-      </w:r>
-      <w:r>
-        <w:rPr>
-          <w:rStyle w:val="NormalTok"/>
-        </w:rPr>
-        <w:t xml:space="preserve"> params</w:t>
-      </w:r>
-      <w:r>
-        <w:rPr>
-          <w:rStyle w:val="OperatorTok"/>
-        </w:rPr>
-        <w:t xml:space="preserve">$</w:t>
-      </w:r>
-      <w:r>
-        <w:rPr>
-          <w:rStyle w:val="NormalTok"/>
-        </w:rPr>
-        <w:t xml:space="preserve">viridis_palette) </w:t>
-      </w:r>
-    </w:p>
-    <w:p>
-      <w:pPr>
-        <w:pStyle w:val="FirstParagraph"/>
+        <w:pStyle w:val="BodyText"/>
       </w:pPr>
       <w:r>
         <w:drawing>

</xml_diff>